<commit_message>
Analisis y consideraciones sobre medicion de frecuencia y amplitud
</commit_message>
<xml_diff>
--- a/informe_desafio1.docx
+++ b/informe_desafio1.docx
@@ -4,6 +4,7 @@
   <w:body>
     <w:p>
       <w:pPr>
+        <w:spacing w:line="360" w:lineRule="auto"/>
         <w:jc w:val="center"/>
         <w:rPr>
           <w:rFonts w:ascii="Times New Roman" w:hAnsi="Times New Roman" w:cs="Times New Roman"/>
@@ -39,6 +40,8 @@
     </w:p>
     <w:p>
       <w:pPr>
+        <w:spacing w:line="360" w:lineRule="auto"/>
+        <w:jc w:val="both"/>
         <w:rPr>
           <w:rFonts w:ascii="Times New Roman" w:hAnsi="Times New Roman" w:cs="Times New Roman"/>
           <w:sz w:val="24"/>
@@ -53,11 +56,85 @@
           <w:szCs w:val="24"/>
           <w:lang w:val="es-ES"/>
         </w:rPr>
-        <w:t>Para el desarrollo del desafío inicialmente se realiza el montaje del circuito en la plataforma tinkercad, con un código base que va a estar sujeto a muchos cambios en el futuro, el montaje queda de la siguiente manera:</w:t>
+        <w:t>El generador de señales va a producir información constantemente, nuestro interés es almacenarla y con ella trabajar, la primera pregunta que surge es ¿cómo hacerlo? Como primera alternativa de solución y tras analizar el problema se plantea almacenar los valores que arroja el generador en una variable tipo entera, esta variable va a ser clave cuando</w:t>
+      </w:r>
+      <w:r>
+        <w:rPr>
+          <w:rFonts w:ascii="Times New Roman" w:hAnsi="Times New Roman" w:cs="Times New Roman"/>
+          <w:sz w:val="24"/>
+          <w:szCs w:val="24"/>
+          <w:lang w:val="es-ES"/>
+        </w:rPr>
+        <w:t xml:space="preserve"> el pulsador de la izquierda sea activado, pues esto va a indicar que se debe empezar a adquirir la información y guardarla, todo esto se va a realizar con </w:t>
+      </w:r>
+      <w:r>
+        <w:rPr>
+          <w:rFonts w:ascii="Times New Roman" w:hAnsi="Times New Roman" w:cs="Times New Roman"/>
+          <w:sz w:val="24"/>
+          <w:szCs w:val="24"/>
+          <w:lang w:val="es-ES"/>
+        </w:rPr>
+        <w:t xml:space="preserve">un </w:t>
+      </w:r>
+      <w:r>
+        <w:rPr>
+          <w:rFonts w:ascii="Times New Roman" w:hAnsi="Times New Roman" w:cs="Times New Roman"/>
+          <w:sz w:val="24"/>
+          <w:szCs w:val="24"/>
+          <w:lang w:val="es-ES"/>
+        </w:rPr>
+        <w:t>arreglo dinámico ya que la memoria destinada a este arreglo va a variar en base a</w:t>
+      </w:r>
+      <w:r>
+        <w:rPr>
+          <w:rFonts w:ascii="Times New Roman" w:hAnsi="Times New Roman" w:cs="Times New Roman"/>
+          <w:sz w:val="24"/>
+          <w:szCs w:val="24"/>
+          <w:lang w:val="es-ES"/>
+        </w:rPr>
+        <w:t xml:space="preserve"> </w:t>
+      </w:r>
+      <w:r>
+        <w:rPr>
+          <w:rFonts w:ascii="Times New Roman" w:hAnsi="Times New Roman" w:cs="Times New Roman"/>
+          <w:sz w:val="24"/>
+          <w:szCs w:val="24"/>
+          <w:lang w:val="es-ES"/>
+        </w:rPr>
+        <w:t>l</w:t>
+      </w:r>
+      <w:r>
+        <w:rPr>
+          <w:rFonts w:ascii="Times New Roman" w:hAnsi="Times New Roman" w:cs="Times New Roman"/>
+          <w:sz w:val="24"/>
+          <w:szCs w:val="24"/>
+          <w:lang w:val="es-ES"/>
+        </w:rPr>
+        <w:t>a cantidad de datos enviados en el</w:t>
+      </w:r>
+      <w:r>
+        <w:rPr>
+          <w:rFonts w:ascii="Times New Roman" w:hAnsi="Times New Roman" w:cs="Times New Roman"/>
+          <w:sz w:val="24"/>
+          <w:szCs w:val="24"/>
+          <w:lang w:val="es-ES"/>
+        </w:rPr>
+        <w:t xml:space="preserve"> tiempo de pulsación del botón.</w:t>
+      </w:r>
+      <w:r>
+        <w:rPr>
+          <w:rFonts w:ascii="Times New Roman" w:hAnsi="Times New Roman" w:cs="Times New Roman"/>
+          <w:sz w:val="24"/>
+          <w:szCs w:val="24"/>
+          <w:lang w:val="es-ES"/>
+        </w:rPr>
+        <w:t xml:space="preserve"> El pulsador izquierdo va a determinar el momento en el que se van a adquirir los datos, el de la derecha va a ser el encargado de determinar el momento en el que se detiene la adquisición y se procesan los datos.</w:t>
       </w:r>
     </w:p>
     <w:p>
       <w:pPr>
+        <w:spacing w:line="360" w:lineRule="auto"/>
+        <w:jc w:val="both"/>
         <w:rPr>
           <w:rFonts w:ascii="Times New Roman" w:hAnsi="Times New Roman" w:cs="Times New Roman"/>
           <w:sz w:val="24"/>
@@ -67,13 +144,280 @@
       </w:pPr>
       <w:r>
         <w:rPr>
+          <w:rFonts w:ascii="Times New Roman" w:hAnsi="Times New Roman" w:cs="Times New Roman"/>
+          <w:sz w:val="24"/>
+          <w:szCs w:val="24"/>
+          <w:lang w:val="es-ES"/>
+        </w:rPr>
+        <w:t>Para esta parte se planea usar un condicional que tenga como condición el estado de</w:t>
+      </w:r>
+      <w:r>
+        <w:rPr>
+          <w:rFonts w:ascii="Times New Roman" w:hAnsi="Times New Roman" w:cs="Times New Roman"/>
+          <w:sz w:val="24"/>
+          <w:szCs w:val="24"/>
+          <w:lang w:val="es-ES"/>
+        </w:rPr>
+        <w:t xml:space="preserve"> ambos </w:t>
+      </w:r>
+      <w:r>
+        <w:rPr>
+          <w:rFonts w:ascii="Times New Roman" w:hAnsi="Times New Roman" w:cs="Times New Roman"/>
+          <w:sz w:val="24"/>
+          <w:szCs w:val="24"/>
+          <w:lang w:val="es-ES"/>
+        </w:rPr>
+        <w:t>pulsador</w:t>
+      </w:r>
+      <w:r>
+        <w:rPr>
+          <w:rFonts w:ascii="Times New Roman" w:hAnsi="Times New Roman" w:cs="Times New Roman"/>
+          <w:sz w:val="24"/>
+          <w:szCs w:val="24"/>
+          <w:lang w:val="es-ES"/>
+        </w:rPr>
+        <w:t>es</w:t>
+      </w:r>
+      <w:r>
+        <w:rPr>
+          <w:rFonts w:ascii="Times New Roman" w:hAnsi="Times New Roman" w:cs="Times New Roman"/>
+          <w:sz w:val="24"/>
+          <w:szCs w:val="24"/>
+          <w:lang w:val="es-ES"/>
+        </w:rPr>
+        <w:t xml:space="preserve">, es decir, </w:t>
+      </w:r>
+      <w:r>
+        <w:rPr>
+          <w:rFonts w:ascii="Times New Roman" w:hAnsi="Times New Roman" w:cs="Times New Roman"/>
+          <w:sz w:val="24"/>
+          <w:szCs w:val="24"/>
+          <w:lang w:val="es-ES"/>
+        </w:rPr>
+        <w:t xml:space="preserve">si el de la izquierda se encuentra accionado y el de la derecha no, va a comenzar la adquisición de los datos. </w:t>
+      </w:r>
+      <w:r>
+        <w:rPr>
+          <w:rFonts w:ascii="Times New Roman" w:hAnsi="Times New Roman" w:cs="Times New Roman"/>
+          <w:sz w:val="24"/>
+          <w:szCs w:val="24"/>
+          <w:lang w:val="es-ES"/>
+        </w:rPr>
+        <w:t>De lo contrario, c</w:t>
+      </w:r>
+      <w:r>
+        <w:rPr>
+          <w:rFonts w:ascii="Times New Roman" w:hAnsi="Times New Roman" w:cs="Times New Roman"/>
+          <w:sz w:val="24"/>
+          <w:szCs w:val="24"/>
+          <w:lang w:val="es-ES"/>
+        </w:rPr>
+        <w:t>on la información ya almacenada en el arr</w:t>
+      </w:r>
+      <w:r>
+        <w:rPr>
+          <w:rFonts w:ascii="Times New Roman" w:hAnsi="Times New Roman" w:cs="Times New Roman"/>
+          <w:sz w:val="24"/>
+          <w:szCs w:val="24"/>
+          <w:lang w:val="es-ES"/>
+        </w:rPr>
+        <w:t xml:space="preserve">eglo, </w:t>
+      </w:r>
+      <w:r>
+        <w:rPr>
+          <w:rFonts w:ascii="Times New Roman" w:hAnsi="Times New Roman" w:cs="Times New Roman"/>
+          <w:sz w:val="24"/>
+          <w:szCs w:val="24"/>
+          <w:lang w:val="es-ES"/>
+        </w:rPr>
+        <w:t>si se activa el pulsador derecho se va a detener la adquisición de datos y se va a realizar el procesamiento de l</w:t>
+      </w:r>
+      <w:r>
+        <w:rPr>
+          <w:rFonts w:ascii="Times New Roman" w:hAnsi="Times New Roman" w:cs="Times New Roman"/>
+          <w:sz w:val="24"/>
+          <w:szCs w:val="24"/>
+          <w:lang w:val="es-ES"/>
+        </w:rPr>
+        <w:t xml:space="preserve">a </w:t>
+      </w:r>
+      <w:r>
+        <w:rPr>
+          <w:rFonts w:ascii="Times New Roman" w:hAnsi="Times New Roman" w:cs="Times New Roman"/>
+          <w:sz w:val="24"/>
+          <w:szCs w:val="24"/>
+          <w:lang w:val="es-ES"/>
+        </w:rPr>
+        <w:t>información</w:t>
+      </w:r>
+      <w:r>
+        <w:rPr>
+          <w:rFonts w:ascii="Times New Roman" w:hAnsi="Times New Roman" w:cs="Times New Roman"/>
+          <w:sz w:val="24"/>
+          <w:szCs w:val="24"/>
+          <w:lang w:val="es-ES"/>
+        </w:rPr>
+        <w:t xml:space="preserve"> para mostrar los resultados</w:t>
+      </w:r>
+      <w:r>
+        <w:rPr>
+          <w:rFonts w:ascii="Times New Roman" w:hAnsi="Times New Roman" w:cs="Times New Roman"/>
+          <w:sz w:val="24"/>
+          <w:szCs w:val="24"/>
+          <w:lang w:val="es-ES"/>
+        </w:rPr>
+        <w:t xml:space="preserve"> en la pantalla LCD</w:t>
+      </w:r>
+      <w:r>
+        <w:rPr>
+          <w:rFonts w:ascii="Times New Roman" w:hAnsi="Times New Roman" w:cs="Times New Roman"/>
+          <w:sz w:val="24"/>
+          <w:szCs w:val="24"/>
+          <w:lang w:val="es-ES"/>
+        </w:rPr>
+        <w:t>.</w:t>
+      </w:r>
+    </w:p>
+    <w:p>
+      <w:pPr>
+        <w:spacing w:line="360" w:lineRule="auto"/>
+        <w:jc w:val="both"/>
+        <w:rPr>
+          <w:rFonts w:ascii="Times New Roman" w:hAnsi="Times New Roman" w:cs="Times New Roman"/>
+          <w:sz w:val="24"/>
+          <w:szCs w:val="24"/>
+          <w:lang w:val="es-ES"/>
+        </w:rPr>
+      </w:pPr>
+      <w:r>
+        <w:rPr>
+          <w:rFonts w:ascii="Times New Roman" w:hAnsi="Times New Roman" w:cs="Times New Roman"/>
+          <w:sz w:val="24"/>
+          <w:szCs w:val="24"/>
+          <w:lang w:val="es-ES"/>
+        </w:rPr>
+        <w:t xml:space="preserve">Para el desarrollo del desafío inicialmente se realiza un montaje prototipo del circuito en la plataforma tinkercad, </w:t>
+      </w:r>
+      <w:r>
+        <w:rPr>
+          <w:rFonts w:ascii="Times New Roman" w:hAnsi="Times New Roman" w:cs="Times New Roman"/>
+          <w:sz w:val="24"/>
+          <w:szCs w:val="24"/>
+          <w:lang w:val="es-ES"/>
+        </w:rPr>
+        <w:t xml:space="preserve">tanto el </w:t>
+      </w:r>
+      <w:r>
+        <w:rPr>
+          <w:rFonts w:ascii="Times New Roman" w:hAnsi="Times New Roman" w:cs="Times New Roman"/>
+          <w:sz w:val="24"/>
+          <w:szCs w:val="24"/>
+          <w:lang w:val="es-ES"/>
+        </w:rPr>
+        <w:t>código</w:t>
+      </w:r>
+      <w:r>
+        <w:rPr>
+          <w:rFonts w:ascii="Times New Roman" w:hAnsi="Times New Roman" w:cs="Times New Roman"/>
+          <w:sz w:val="24"/>
+          <w:szCs w:val="24"/>
+          <w:lang w:val="es-ES"/>
+        </w:rPr>
+        <w:t xml:space="preserve"> como el propio diseño del circuito puede</w:t>
+      </w:r>
+      <w:r>
+        <w:rPr>
+          <w:rFonts w:ascii="Times New Roman" w:hAnsi="Times New Roman" w:cs="Times New Roman"/>
+          <w:sz w:val="24"/>
+          <w:szCs w:val="24"/>
+          <w:lang w:val="es-ES"/>
+        </w:rPr>
+        <w:t>n</w:t>
+      </w:r>
+      <w:r>
+        <w:rPr>
+          <w:rFonts w:ascii="Times New Roman" w:hAnsi="Times New Roman" w:cs="Times New Roman"/>
+          <w:sz w:val="24"/>
+          <w:szCs w:val="24"/>
+          <w:lang w:val="es-ES"/>
+        </w:rPr>
+        <w:t xml:space="preserve"> estar suje</w:t>
+      </w:r>
+      <w:r>
+        <w:rPr>
+          <w:rFonts w:ascii="Times New Roman" w:hAnsi="Times New Roman" w:cs="Times New Roman"/>
+          <w:sz w:val="24"/>
+          <w:szCs w:val="24"/>
+          <w:lang w:val="es-ES"/>
+        </w:rPr>
+        <w:t>t</w:t>
+      </w:r>
+      <w:r>
+        <w:rPr>
+          <w:rFonts w:ascii="Times New Roman" w:hAnsi="Times New Roman" w:cs="Times New Roman"/>
+          <w:sz w:val="24"/>
+          <w:szCs w:val="24"/>
+          <w:lang w:val="es-ES"/>
+        </w:rPr>
+        <w:t>o</w:t>
+      </w:r>
+      <w:r>
+        <w:rPr>
+          <w:rFonts w:ascii="Times New Roman" w:hAnsi="Times New Roman" w:cs="Times New Roman"/>
+          <w:sz w:val="24"/>
+          <w:szCs w:val="24"/>
+          <w:lang w:val="es-ES"/>
+        </w:rPr>
+        <w:t>s</w:t>
+      </w:r>
+      <w:r>
+        <w:rPr>
+          <w:rFonts w:ascii="Times New Roman" w:hAnsi="Times New Roman" w:cs="Times New Roman"/>
+          <w:sz w:val="24"/>
+          <w:szCs w:val="24"/>
+          <w:lang w:val="es-ES"/>
+        </w:rPr>
+        <w:t xml:space="preserve"> a </w:t>
+      </w:r>
+      <w:r>
+        <w:rPr>
+          <w:rFonts w:ascii="Times New Roman" w:hAnsi="Times New Roman" w:cs="Times New Roman"/>
+          <w:sz w:val="24"/>
+          <w:szCs w:val="24"/>
+          <w:lang w:val="es-ES"/>
+        </w:rPr>
+        <w:t>cambios futuros</w:t>
+      </w:r>
+      <w:r>
+        <w:rPr>
+          <w:rFonts w:ascii="Times New Roman" w:hAnsi="Times New Roman" w:cs="Times New Roman"/>
+          <w:sz w:val="24"/>
+          <w:szCs w:val="24"/>
+          <w:lang w:val="es-ES"/>
+        </w:rPr>
+        <w:t>, el montaje queda de la siguiente manera:</w:t>
+      </w:r>
+    </w:p>
+    <w:p>
+      <w:pPr>
+        <w:spacing w:line="360" w:lineRule="auto"/>
+        <w:jc w:val="center"/>
+        <w:rPr>
+          <w:rFonts w:ascii="Times New Roman" w:hAnsi="Times New Roman" w:cs="Times New Roman"/>
+          <w:sz w:val="24"/>
+          <w:szCs w:val="24"/>
+          <w:lang w:val="es-ES"/>
+        </w:rPr>
+      </w:pPr>
+      <w:r>
+        <w:rPr>
           <w:noProof/>
         </w:rPr>
         <w:drawing>
-          <wp:inline distT="0" distB="0" distL="0" distR="0" wp14:anchorId="41BAC838" wp14:editId="64AC66D3">
-            <wp:extent cx="5657850" cy="3729649"/>
-            <wp:effectExtent l="0" t="0" r="0" b="4445"/>
-            <wp:docPr id="800443526" name="Imagen 1"/>
+          <wp:inline distT="0" distB="0" distL="0" distR="0" wp14:anchorId="02AEFCE8" wp14:editId="03576236">
+            <wp:extent cx="4450080" cy="2933257"/>
+            <wp:effectExtent l="0" t="0" r="7620" b="635"/>
+            <wp:docPr id="1304623522" name="Imagen 1"/>
             <wp:cNvGraphicFramePr>
               <a:graphicFrameLocks xmlns:a="http://schemas.openxmlformats.org/drawingml/2006/main" noChangeAspect="1"/>
             </wp:cNvGraphicFramePr>
@@ -93,7 +437,7 @@
                   <pic:spPr>
                     <a:xfrm>
                       <a:off x="0" y="0"/>
-                      <a:ext cx="5658296" cy="3729943"/>
+                      <a:ext cx="4472330" cy="2947923"/>
                     </a:xfrm>
                     <a:prstGeom prst="rect">
                       <a:avLst/>
@@ -108,6 +452,8 @@
     </w:p>
     <w:p>
       <w:pPr>
+        <w:spacing w:line="360" w:lineRule="auto"/>
+        <w:jc w:val="both"/>
         <w:rPr>
           <w:rFonts w:ascii="Times New Roman" w:hAnsi="Times New Roman" w:cs="Times New Roman"/>
           <w:sz w:val="24"/>
@@ -122,85 +468,239 @@
           <w:szCs w:val="24"/>
           <w:lang w:val="es-ES"/>
         </w:rPr>
-        <w:t>El generador de señales va a producir información constantemente, nuestro interés es almacenarla y con ella trabajar, la primera pregunta que surge es ¿cómo hacerlo? Como primera alternativa de solución y tras analizar el problema se plantea almacenar los valores que arroja el generador en una variable tipo entera “</w:t>
-      </w:r>
-      <w:proofErr w:type="spellStart"/>
-      <w:r>
-        <w:rPr>
-          <w:rFonts w:ascii="Times New Roman" w:hAnsi="Times New Roman" w:cs="Times New Roman"/>
-          <w:sz w:val="24"/>
-          <w:szCs w:val="24"/>
-          <w:lang w:val="es-ES"/>
-        </w:rPr>
-        <w:t>var</w:t>
-      </w:r>
-      <w:proofErr w:type="spellEnd"/>
-      <w:r>
-        <w:rPr>
-          <w:rFonts w:ascii="Times New Roman" w:hAnsi="Times New Roman" w:cs="Times New Roman"/>
-          <w:sz w:val="24"/>
-          <w:szCs w:val="24"/>
-          <w:lang w:val="es-ES"/>
-        </w:rPr>
-        <w:t>”, esta variable va a ser clave cuando</w:t>
-      </w:r>
-      <w:r>
-        <w:rPr>
-          <w:rFonts w:ascii="Times New Roman" w:hAnsi="Times New Roman" w:cs="Times New Roman"/>
-          <w:sz w:val="24"/>
-          <w:szCs w:val="24"/>
-          <w:lang w:val="es-ES"/>
-        </w:rPr>
-        <w:t xml:space="preserve"> el pulsador de la izquierda sea activado, pues esto va a indicar que se debe empezar a adquirir la información y guardarla, todo esto se va a realizar con arreglos dinámicos ya que la memoria destinada a este arreglo va a variar en base a</w:t>
-      </w:r>
-      <w:r>
-        <w:rPr>
-          <w:rFonts w:ascii="Times New Roman" w:hAnsi="Times New Roman" w:cs="Times New Roman"/>
-          <w:sz w:val="24"/>
-          <w:szCs w:val="24"/>
-          <w:lang w:val="es-ES"/>
-        </w:rPr>
-        <w:t xml:space="preserve"> </w:t>
-      </w:r>
-      <w:r>
-        <w:rPr>
-          <w:rFonts w:ascii="Times New Roman" w:hAnsi="Times New Roman" w:cs="Times New Roman"/>
-          <w:sz w:val="24"/>
-          <w:szCs w:val="24"/>
-          <w:lang w:val="es-ES"/>
-        </w:rPr>
-        <w:t>l</w:t>
-      </w:r>
-      <w:r>
-        <w:rPr>
-          <w:rFonts w:ascii="Times New Roman" w:hAnsi="Times New Roman" w:cs="Times New Roman"/>
-          <w:sz w:val="24"/>
-          <w:szCs w:val="24"/>
-          <w:lang w:val="es-ES"/>
-        </w:rPr>
-        <w:t>a cantidad de datos enviados en el</w:t>
-      </w:r>
-      <w:r>
-        <w:rPr>
-          <w:rFonts w:ascii="Times New Roman" w:hAnsi="Times New Roman" w:cs="Times New Roman"/>
-          <w:sz w:val="24"/>
-          <w:szCs w:val="24"/>
-          <w:lang w:val="es-ES"/>
-        </w:rPr>
-        <w:t xml:space="preserve"> tiempo de pulsación del botón.</w:t>
-      </w:r>
-      <w:r>
-        <w:rPr>
-          <w:rFonts w:ascii="Times New Roman" w:hAnsi="Times New Roman" w:cs="Times New Roman"/>
-          <w:sz w:val="24"/>
-          <w:szCs w:val="24"/>
-          <w:lang w:val="es-ES"/>
-        </w:rPr>
-        <w:t xml:space="preserve"> El pulsador izquierdo va a determinar el momento en el que se van a adquirir los datos, el de la derecha va a ser el encargado de determinar el momento en el que se detiene la adquisición y se procesan los datos.</w:t>
+        <w:lastRenderedPageBreak/>
+        <w:t xml:space="preserve">Los valores que arroja el generador de señales son </w:t>
+      </w:r>
+      <w:r>
+        <w:rPr>
+          <w:rFonts w:ascii="Times New Roman" w:hAnsi="Times New Roman" w:cs="Times New Roman"/>
+          <w:sz w:val="24"/>
+          <w:szCs w:val="24"/>
+          <w:lang w:val="es-ES"/>
+        </w:rPr>
+        <w:t xml:space="preserve">la amplitud en </w:t>
+      </w:r>
+      <w:r>
+        <w:rPr>
+          <w:rFonts w:ascii="Times New Roman" w:hAnsi="Times New Roman" w:cs="Times New Roman"/>
+          <w:sz w:val="24"/>
+          <w:szCs w:val="24"/>
+          <w:lang w:val="es-ES"/>
+        </w:rPr>
+        <w:t>instante</w:t>
+      </w:r>
+      <w:r>
+        <w:rPr>
+          <w:rFonts w:ascii="Times New Roman" w:hAnsi="Times New Roman" w:cs="Times New Roman"/>
+          <w:sz w:val="24"/>
+          <w:szCs w:val="24"/>
+          <w:lang w:val="es-ES"/>
+        </w:rPr>
+        <w:t>s</w:t>
+      </w:r>
+      <w:r>
+        <w:rPr>
+          <w:rFonts w:ascii="Times New Roman" w:hAnsi="Times New Roman" w:cs="Times New Roman"/>
+          <w:sz w:val="24"/>
+          <w:szCs w:val="24"/>
+          <w:lang w:val="es-ES"/>
+        </w:rPr>
+        <w:t xml:space="preserve"> de tiempo, almacenando estos datos en un arreglo vamos a poder recorrerlo para calcular l</w:t>
+      </w:r>
+      <w:r>
+        <w:rPr>
+          <w:rFonts w:ascii="Times New Roman" w:hAnsi="Times New Roman" w:cs="Times New Roman"/>
+          <w:sz w:val="24"/>
+          <w:szCs w:val="24"/>
+          <w:lang w:val="es-ES"/>
+        </w:rPr>
+        <w:t xml:space="preserve">os demás </w:t>
+      </w:r>
+      <w:r>
+        <w:rPr>
+          <w:rFonts w:ascii="Times New Roman" w:hAnsi="Times New Roman" w:cs="Times New Roman"/>
+          <w:sz w:val="24"/>
+          <w:szCs w:val="24"/>
+          <w:lang w:val="es-ES"/>
+        </w:rPr>
+        <w:t>parámetros.</w:t>
+      </w:r>
+      <w:r>
+        <w:rPr>
+          <w:rFonts w:ascii="Times New Roman" w:hAnsi="Times New Roman" w:cs="Times New Roman"/>
+          <w:sz w:val="24"/>
+          <w:szCs w:val="24"/>
+          <w:lang w:val="es-ES"/>
+        </w:rPr>
+        <w:t xml:space="preserve"> La idea de solución que se tiene para calcular la </w:t>
+      </w:r>
+      <w:r>
+        <w:rPr>
+          <w:rFonts w:ascii="Times New Roman" w:hAnsi="Times New Roman" w:cs="Times New Roman"/>
+          <w:sz w:val="24"/>
+          <w:szCs w:val="24"/>
+          <w:lang w:val="es-ES"/>
+        </w:rPr>
+        <w:t xml:space="preserve">amplitud es </w:t>
+      </w:r>
+      <w:r>
+        <w:rPr>
+          <w:rFonts w:ascii="Times New Roman" w:hAnsi="Times New Roman" w:cs="Times New Roman"/>
+          <w:sz w:val="24"/>
+          <w:szCs w:val="24"/>
+          <w:lang w:val="es-ES"/>
+        </w:rPr>
+        <w:t xml:space="preserve">un algoritmo que busque el valor máximo y mínimo que </w:t>
+      </w:r>
+      <w:r>
+        <w:rPr>
+          <w:rFonts w:ascii="Times New Roman" w:hAnsi="Times New Roman" w:cs="Times New Roman"/>
+          <w:sz w:val="24"/>
+          <w:szCs w:val="24"/>
+          <w:lang w:val="es-ES"/>
+        </w:rPr>
+        <w:t xml:space="preserve">tome la amplitud en el arreglo, se restan el mayor </w:t>
+      </w:r>
+      <w:r>
+        <w:rPr>
+          <w:rFonts w:ascii="Times New Roman" w:hAnsi="Times New Roman" w:cs="Times New Roman"/>
+          <w:sz w:val="24"/>
+          <w:szCs w:val="24"/>
+          <w:lang w:val="es-ES"/>
+        </w:rPr>
+        <w:t xml:space="preserve">por el menor </w:t>
+      </w:r>
+      <w:r>
+        <w:rPr>
+          <w:rFonts w:ascii="Times New Roman" w:hAnsi="Times New Roman" w:cs="Times New Roman"/>
+          <w:sz w:val="24"/>
+          <w:szCs w:val="24"/>
+          <w:lang w:val="es-ES"/>
+        </w:rPr>
+        <w:t xml:space="preserve">y se divide por </w:t>
+      </w:r>
+      <w:r>
+        <w:rPr>
+          <w:rFonts w:ascii="Times New Roman" w:hAnsi="Times New Roman" w:cs="Times New Roman"/>
+          <w:sz w:val="24"/>
+          <w:szCs w:val="24"/>
+          <w:lang w:val="es-ES"/>
+        </w:rPr>
+        <w:t>2</w:t>
+      </w:r>
+      <w:r>
+        <w:rPr>
+          <w:rFonts w:ascii="Times New Roman" w:hAnsi="Times New Roman" w:cs="Times New Roman"/>
+          <w:sz w:val="24"/>
+          <w:szCs w:val="24"/>
+          <w:lang w:val="es-ES"/>
+        </w:rPr>
+        <w:t xml:space="preserve">. </w:t>
+      </w:r>
+      <w:r>
+        <w:rPr>
+          <w:rFonts w:ascii="Times New Roman" w:hAnsi="Times New Roman" w:cs="Times New Roman"/>
+          <w:sz w:val="24"/>
+          <w:szCs w:val="24"/>
+          <w:lang w:val="es-ES"/>
+        </w:rPr>
+        <w:t>Aprovechando que ya tenemos capturados los máximos y mínimos de las señales podemos usar</w:t>
+      </w:r>
+      <w:r>
+        <w:rPr>
+          <w:rFonts w:ascii="Times New Roman" w:hAnsi="Times New Roman" w:cs="Times New Roman"/>
+          <w:sz w:val="24"/>
+          <w:szCs w:val="24"/>
+          <w:lang w:val="es-ES"/>
+        </w:rPr>
+        <w:t xml:space="preserve">los como </w:t>
+      </w:r>
+      <w:r>
+        <w:rPr>
+          <w:rFonts w:ascii="Times New Roman" w:hAnsi="Times New Roman" w:cs="Times New Roman"/>
+          <w:sz w:val="24"/>
+          <w:szCs w:val="24"/>
+          <w:lang w:val="es-ES"/>
+        </w:rPr>
+        <w:t>referencia para determinar los periodos</w:t>
+      </w:r>
+      <w:r>
+        <w:rPr>
+          <w:rFonts w:ascii="Times New Roman" w:hAnsi="Times New Roman" w:cs="Times New Roman"/>
+          <w:sz w:val="24"/>
+          <w:szCs w:val="24"/>
+          <w:lang w:val="es-ES"/>
+        </w:rPr>
+        <w:t>, y en base a esta calcular la frecuencia</w:t>
+      </w:r>
+      <w:r>
+        <w:rPr>
+          <w:rFonts w:ascii="Times New Roman" w:hAnsi="Times New Roman" w:cs="Times New Roman"/>
+          <w:sz w:val="24"/>
+          <w:szCs w:val="24"/>
+          <w:lang w:val="es-ES"/>
+        </w:rPr>
+        <w:t xml:space="preserve">, el problema aquí es que se desconocen los tiempos en los que el generador de funciones toma </w:t>
+      </w:r>
+      <w:r>
+        <w:rPr>
+          <w:rFonts w:ascii="Times New Roman" w:hAnsi="Times New Roman" w:cs="Times New Roman"/>
+          <w:sz w:val="24"/>
+          <w:szCs w:val="24"/>
+          <w:lang w:val="es-ES"/>
+        </w:rPr>
+        <w:t xml:space="preserve">los valores, y no se encuentra </w:t>
+      </w:r>
+      <w:r>
+        <w:rPr>
+          <w:rFonts w:ascii="Times New Roman" w:hAnsi="Times New Roman" w:cs="Times New Roman"/>
+          <w:sz w:val="24"/>
+          <w:szCs w:val="24"/>
+          <w:lang w:val="es-ES"/>
+        </w:rPr>
+        <w:t>información</w:t>
+      </w:r>
+      <w:r>
+        <w:rPr>
+          <w:rFonts w:ascii="Times New Roman" w:hAnsi="Times New Roman" w:cs="Times New Roman"/>
+          <w:sz w:val="24"/>
+          <w:szCs w:val="24"/>
+          <w:lang w:val="es-ES"/>
+        </w:rPr>
+        <w:t xml:space="preserve"> en la plataforma al respecto</w:t>
+      </w:r>
+      <w:r>
+        <w:rPr>
+          <w:rFonts w:ascii="Times New Roman" w:hAnsi="Times New Roman" w:cs="Times New Roman"/>
+          <w:sz w:val="24"/>
+          <w:szCs w:val="24"/>
+          <w:lang w:val="es-ES"/>
+        </w:rPr>
+        <w:t xml:space="preserve">, </w:t>
+      </w:r>
+      <w:r>
+        <w:rPr>
+          <w:rFonts w:ascii="Times New Roman" w:hAnsi="Times New Roman" w:cs="Times New Roman"/>
+          <w:sz w:val="24"/>
+          <w:szCs w:val="24"/>
+          <w:lang w:val="es-ES"/>
+        </w:rPr>
+        <w:t xml:space="preserve">cuando se tenga una estimación del tiempo entre valor y valor simplemente seria multiplicar este por la cantidad de datos que hay entre pico y pico, </w:t>
+      </w:r>
+      <w:r>
+        <w:rPr>
+          <w:rFonts w:ascii="Times New Roman" w:hAnsi="Times New Roman" w:cs="Times New Roman"/>
+          <w:sz w:val="24"/>
+          <w:szCs w:val="24"/>
+          <w:lang w:val="es-ES"/>
+        </w:rPr>
+        <w:t>calculando así el periodo y por consecuente la frecuencia ya que simplemente seria dividir 1 entre el periodo encontrado.</w:t>
       </w:r>
     </w:p>
     <w:p>
       <w:pPr>
+        <w:spacing w:line="360" w:lineRule="auto"/>
+        <w:jc w:val="both"/>
         <w:rPr>
           <w:rFonts w:ascii="Times New Roman" w:hAnsi="Times New Roman" w:cs="Times New Roman"/>
           <w:sz w:val="24"/>
@@ -215,56 +715,202 @@
           <w:szCs w:val="24"/>
           <w:lang w:val="es-ES"/>
         </w:rPr>
-        <w:t>Para esta parte se planea usar un condicional que tenga como condición el estado de</w:t>
-      </w:r>
-      <w:r>
-        <w:rPr>
-          <w:rFonts w:ascii="Times New Roman" w:hAnsi="Times New Roman" w:cs="Times New Roman"/>
-          <w:sz w:val="24"/>
-          <w:szCs w:val="24"/>
-          <w:lang w:val="es-ES"/>
-        </w:rPr>
-        <w:t xml:space="preserve"> ambos </w:t>
-      </w:r>
-      <w:r>
-        <w:rPr>
-          <w:rFonts w:ascii="Times New Roman" w:hAnsi="Times New Roman" w:cs="Times New Roman"/>
-          <w:sz w:val="24"/>
-          <w:szCs w:val="24"/>
-          <w:lang w:val="es-ES"/>
-        </w:rPr>
-        <w:t>pulsador</w:t>
-      </w:r>
-      <w:r>
-        <w:rPr>
-          <w:rFonts w:ascii="Times New Roman" w:hAnsi="Times New Roman" w:cs="Times New Roman"/>
-          <w:sz w:val="24"/>
-          <w:szCs w:val="24"/>
-          <w:lang w:val="es-ES"/>
-        </w:rPr>
-        <w:t>es</w:t>
-      </w:r>
-      <w:r>
-        <w:rPr>
-          <w:rFonts w:ascii="Times New Roman" w:hAnsi="Times New Roman" w:cs="Times New Roman"/>
-          <w:sz w:val="24"/>
-          <w:szCs w:val="24"/>
-          <w:lang w:val="es-ES"/>
-        </w:rPr>
-        <w:t xml:space="preserve">, es decir, </w:t>
-      </w:r>
-      <w:r>
-        <w:rPr>
-          <w:rFonts w:ascii="Times New Roman" w:hAnsi="Times New Roman" w:cs="Times New Roman"/>
-          <w:sz w:val="24"/>
-          <w:szCs w:val="24"/>
-          <w:lang w:val="es-ES"/>
-        </w:rPr>
-        <w:t xml:space="preserve">si el de la izquierda se encuentra accionado y (&amp;&amp;) el de la derecha no, va a comenzar la adquisición de los datos. </w:t>
+        <w:t>Para encontrar el valor de</w:t>
+      </w:r>
+      <w:r>
+        <w:rPr>
+          <w:rFonts w:ascii="Times New Roman" w:hAnsi="Times New Roman" w:cs="Times New Roman"/>
+          <w:sz w:val="24"/>
+          <w:szCs w:val="24"/>
+          <w:lang w:val="es-ES"/>
+        </w:rPr>
+        <w:t xml:space="preserve"> los instantes de tiempo</w:t>
+      </w:r>
+      <w:r>
+        <w:rPr>
+          <w:rFonts w:ascii="Times New Roman" w:hAnsi="Times New Roman" w:cs="Times New Roman"/>
+          <w:sz w:val="24"/>
+          <w:szCs w:val="24"/>
+          <w:lang w:val="es-ES"/>
+        </w:rPr>
+        <w:t xml:space="preserve"> aproximados</w:t>
+      </w:r>
+      <w:r>
+        <w:rPr>
+          <w:rFonts w:ascii="Times New Roman" w:hAnsi="Times New Roman" w:cs="Times New Roman"/>
+          <w:sz w:val="24"/>
+          <w:szCs w:val="24"/>
+          <w:lang w:val="es-ES"/>
+        </w:rPr>
+        <w:t xml:space="preserve"> en los que el generador toma los </w:t>
+      </w:r>
+      <w:r>
+        <w:rPr>
+          <w:rFonts w:ascii="Times New Roman" w:hAnsi="Times New Roman" w:cs="Times New Roman"/>
+          <w:sz w:val="24"/>
+          <w:szCs w:val="24"/>
+          <w:lang w:val="es-ES"/>
+        </w:rPr>
+        <w:t>datos</w:t>
+      </w:r>
+      <w:r>
+        <w:rPr>
+          <w:rFonts w:ascii="Times New Roman" w:hAnsi="Times New Roman" w:cs="Times New Roman"/>
+          <w:sz w:val="24"/>
+          <w:szCs w:val="24"/>
+          <w:lang w:val="es-ES"/>
+        </w:rPr>
+        <w:t xml:space="preserve"> se plantea realizar algunos experimentos con datos conocidos </w:t>
+      </w:r>
+      <w:r>
+        <w:rPr>
+          <w:rFonts w:ascii="Times New Roman" w:hAnsi="Times New Roman" w:cs="Times New Roman"/>
+          <w:sz w:val="24"/>
+          <w:szCs w:val="24"/>
+          <w:lang w:val="es-ES"/>
+        </w:rPr>
+        <w:t xml:space="preserve">y fáciles de apreciar </w:t>
+      </w:r>
+      <w:r>
+        <w:rPr>
+          <w:rFonts w:ascii="Times New Roman" w:hAnsi="Times New Roman" w:cs="Times New Roman"/>
+          <w:sz w:val="24"/>
+          <w:szCs w:val="24"/>
+          <w:lang w:val="es-ES"/>
+        </w:rPr>
+        <w:t>donde se pueda evidenciar</w:t>
+      </w:r>
+      <w:r>
+        <w:rPr>
+          <w:rFonts w:ascii="Times New Roman" w:hAnsi="Times New Roman" w:cs="Times New Roman"/>
+          <w:sz w:val="24"/>
+          <w:szCs w:val="24"/>
+          <w:lang w:val="es-ES"/>
+        </w:rPr>
+        <w:t xml:space="preserve"> la cantidad de datos tomados, es decir, se pone como configuración del generador </w:t>
+      </w:r>
+      <w:r>
+        <w:rPr>
+          <w:rFonts w:ascii="Times New Roman" w:hAnsi="Times New Roman" w:cs="Times New Roman"/>
+          <w:sz w:val="24"/>
+          <w:szCs w:val="24"/>
+          <w:lang w:val="es-ES"/>
+        </w:rPr>
+        <w:t>una frecuencia de 1 Hz</w:t>
+      </w:r>
+      <w:r>
+        <w:rPr>
+          <w:rFonts w:ascii="Times New Roman" w:hAnsi="Times New Roman" w:cs="Times New Roman"/>
+          <w:sz w:val="24"/>
+          <w:szCs w:val="24"/>
+          <w:lang w:val="es-ES"/>
+        </w:rPr>
+        <w:t xml:space="preserve"> (por facilidad)</w:t>
+      </w:r>
+      <w:r>
+        <w:rPr>
+          <w:rFonts w:ascii="Times New Roman" w:hAnsi="Times New Roman" w:cs="Times New Roman"/>
+          <w:sz w:val="24"/>
+          <w:szCs w:val="24"/>
+          <w:lang w:val="es-ES"/>
+        </w:rPr>
+        <w:t xml:space="preserve"> y se cuentan cuantos valores hay entre </w:t>
+      </w:r>
+      <w:r>
+        <w:rPr>
+          <w:rFonts w:ascii="Times New Roman" w:hAnsi="Times New Roman" w:cs="Times New Roman"/>
+          <w:sz w:val="24"/>
+          <w:szCs w:val="24"/>
+          <w:lang w:val="es-ES"/>
+        </w:rPr>
+        <w:t xml:space="preserve">un </w:t>
+      </w:r>
+      <w:r>
+        <w:rPr>
+          <w:rFonts w:ascii="Times New Roman" w:hAnsi="Times New Roman" w:cs="Times New Roman"/>
+          <w:sz w:val="24"/>
+          <w:szCs w:val="24"/>
+          <w:lang w:val="es-ES"/>
+        </w:rPr>
+        <w:t>pico</w:t>
+      </w:r>
+      <w:r>
+        <w:rPr>
+          <w:rFonts w:ascii="Times New Roman" w:hAnsi="Times New Roman" w:cs="Times New Roman"/>
+          <w:sz w:val="24"/>
+          <w:szCs w:val="24"/>
+          <w:lang w:val="es-ES"/>
+        </w:rPr>
+        <w:t xml:space="preserve"> máximo</w:t>
+      </w:r>
+      <w:r>
+        <w:rPr>
+          <w:rFonts w:ascii="Times New Roman" w:hAnsi="Times New Roman" w:cs="Times New Roman"/>
+          <w:sz w:val="24"/>
+          <w:szCs w:val="24"/>
+          <w:lang w:val="es-ES"/>
+        </w:rPr>
+        <w:t xml:space="preserve"> y </w:t>
+      </w:r>
+      <w:r>
+        <w:rPr>
+          <w:rFonts w:ascii="Times New Roman" w:hAnsi="Times New Roman" w:cs="Times New Roman"/>
+          <w:sz w:val="24"/>
+          <w:szCs w:val="24"/>
+          <w:lang w:val="es-ES"/>
+        </w:rPr>
+        <w:t xml:space="preserve">otro </w:t>
+      </w:r>
+      <w:r>
+        <w:rPr>
+          <w:rFonts w:ascii="Times New Roman" w:hAnsi="Times New Roman" w:cs="Times New Roman"/>
+          <w:sz w:val="24"/>
+          <w:szCs w:val="24"/>
+          <w:lang w:val="es-ES"/>
+        </w:rPr>
+        <w:t>pico</w:t>
+      </w:r>
+      <w:r>
+        <w:rPr>
+          <w:rFonts w:ascii="Times New Roman" w:hAnsi="Times New Roman" w:cs="Times New Roman"/>
+          <w:sz w:val="24"/>
+          <w:szCs w:val="24"/>
+          <w:lang w:val="es-ES"/>
+        </w:rPr>
+        <w:t xml:space="preserve"> máximo</w:t>
+      </w:r>
+      <w:r>
+        <w:rPr>
+          <w:rFonts w:ascii="Times New Roman" w:hAnsi="Times New Roman" w:cs="Times New Roman"/>
+          <w:sz w:val="24"/>
+          <w:szCs w:val="24"/>
+          <w:lang w:val="es-ES"/>
+        </w:rPr>
+        <w:t xml:space="preserve">, con esto podemos medir aproximadamente la diferencia de tiempo entre los datos, </w:t>
+      </w:r>
+      <w:r>
+        <w:rPr>
+          <w:rFonts w:ascii="Times New Roman" w:hAnsi="Times New Roman" w:cs="Times New Roman"/>
+          <w:sz w:val="24"/>
+          <w:szCs w:val="24"/>
+          <w:lang w:val="es-ES"/>
+        </w:rPr>
+        <w:t xml:space="preserve">dividiendo 1 (un ciclo) por </w:t>
+      </w:r>
+      <w:r>
+        <w:rPr>
+          <w:rFonts w:ascii="Times New Roman" w:hAnsi="Times New Roman" w:cs="Times New Roman"/>
+          <w:sz w:val="24"/>
+          <w:szCs w:val="24"/>
+          <w:lang w:val="es-ES"/>
+        </w:rPr>
+        <w:t>la cantidad de datos.</w:t>
       </w:r>
     </w:p>
     <w:p>
       <w:pPr>
+        <w:spacing w:line="360" w:lineRule="auto"/>
+        <w:jc w:val="both"/>
         <w:rPr>
           <w:rFonts w:ascii="Times New Roman" w:hAnsi="Times New Roman" w:cs="Times New Roman"/>
           <w:sz w:val="24"/>
@@ -279,30 +925,111 @@
           <w:szCs w:val="24"/>
           <w:lang w:val="es-ES"/>
         </w:rPr>
-        <w:t>Con la información ya almacenada en el arr</w:t>
-      </w:r>
-      <w:r>
-        <w:rPr>
-          <w:rFonts w:ascii="Times New Roman" w:hAnsi="Times New Roman" w:cs="Times New Roman"/>
-          <w:sz w:val="24"/>
-          <w:szCs w:val="24"/>
-          <w:lang w:val="es-ES"/>
-        </w:rPr>
-        <w:t xml:space="preserve">eglo, </w:t>
-      </w:r>
-      <w:r>
-        <w:rPr>
-          <w:rFonts w:ascii="Times New Roman" w:hAnsi="Times New Roman" w:cs="Times New Roman"/>
-          <w:sz w:val="24"/>
-          <w:szCs w:val="24"/>
-          <w:lang w:val="es-ES"/>
-        </w:rPr>
-        <w:t>si se activa el pulsador derecho se va a detener la adquisición de datos y se va a realizar el procesamiento de los datos para mostrar los resultados.</w:t>
+        <w:t xml:space="preserve">Una consideración importante es que </w:t>
+      </w:r>
+      <w:r>
+        <w:rPr>
+          <w:rFonts w:ascii="Times New Roman" w:hAnsi="Times New Roman" w:cs="Times New Roman"/>
+          <w:sz w:val="24"/>
+          <w:szCs w:val="24"/>
+          <w:lang w:val="es-ES"/>
+        </w:rPr>
+        <w:t xml:space="preserve">tras analizar </w:t>
+      </w:r>
+      <w:r>
+        <w:rPr>
+          <w:rFonts w:ascii="Times New Roman" w:hAnsi="Times New Roman" w:cs="Times New Roman"/>
+          <w:sz w:val="24"/>
+          <w:szCs w:val="24"/>
+          <w:lang w:val="es-ES"/>
+        </w:rPr>
+        <w:t xml:space="preserve">las ideas, se intuye que </w:t>
+      </w:r>
+      <w:r>
+        <w:rPr>
+          <w:rFonts w:ascii="Times New Roman" w:hAnsi="Times New Roman" w:cs="Times New Roman"/>
+          <w:sz w:val="24"/>
+          <w:szCs w:val="24"/>
+          <w:lang w:val="es-ES"/>
+        </w:rPr>
+        <w:t xml:space="preserve">la búsqueda </w:t>
+      </w:r>
+      <w:r>
+        <w:rPr>
+          <w:rFonts w:ascii="Times New Roman" w:hAnsi="Times New Roman" w:cs="Times New Roman"/>
+          <w:sz w:val="24"/>
+          <w:szCs w:val="24"/>
+          <w:lang w:val="es-ES"/>
+        </w:rPr>
+        <w:t xml:space="preserve">de </w:t>
+      </w:r>
+      <w:r>
+        <w:rPr>
+          <w:rFonts w:ascii="Times New Roman" w:hAnsi="Times New Roman" w:cs="Times New Roman"/>
+          <w:sz w:val="24"/>
+          <w:szCs w:val="24"/>
+          <w:lang w:val="es-ES"/>
+        </w:rPr>
+        <w:t xml:space="preserve">máximos y </w:t>
+      </w:r>
+      <w:r>
+        <w:rPr>
+          <w:rFonts w:ascii="Times New Roman" w:hAnsi="Times New Roman" w:cs="Times New Roman"/>
+          <w:sz w:val="24"/>
+          <w:szCs w:val="24"/>
+          <w:lang w:val="es-ES"/>
+        </w:rPr>
+        <w:t>mínimos</w:t>
+      </w:r>
+      <w:r>
+        <w:rPr>
+          <w:rFonts w:ascii="Times New Roman" w:hAnsi="Times New Roman" w:cs="Times New Roman"/>
+          <w:sz w:val="24"/>
+          <w:szCs w:val="24"/>
+          <w:lang w:val="es-ES"/>
+        </w:rPr>
+        <w:t xml:space="preserve"> de la función se puede implementar directamente en </w:t>
+      </w:r>
+      <w:r>
+        <w:rPr>
+          <w:rFonts w:ascii="Times New Roman" w:hAnsi="Times New Roman" w:cs="Times New Roman"/>
+          <w:sz w:val="24"/>
+          <w:szCs w:val="24"/>
+          <w:lang w:val="es-ES"/>
+        </w:rPr>
+        <w:t xml:space="preserve">el algoritmo de </w:t>
+      </w:r>
+      <w:r>
+        <w:rPr>
+          <w:rFonts w:ascii="Times New Roman" w:hAnsi="Times New Roman" w:cs="Times New Roman"/>
+          <w:sz w:val="24"/>
+          <w:szCs w:val="24"/>
+          <w:lang w:val="es-ES"/>
+        </w:rPr>
+        <w:t xml:space="preserve">la creación del arreglo, logrando </w:t>
+      </w:r>
+      <w:r>
+        <w:rPr>
+          <w:rFonts w:ascii="Times New Roman" w:hAnsi="Times New Roman" w:cs="Times New Roman"/>
+          <w:sz w:val="24"/>
+          <w:szCs w:val="24"/>
+          <w:lang w:val="es-ES"/>
+        </w:rPr>
+        <w:t>así</w:t>
+      </w:r>
+      <w:r>
+        <w:rPr>
+          <w:rFonts w:ascii="Times New Roman" w:hAnsi="Times New Roman" w:cs="Times New Roman"/>
+          <w:sz w:val="24"/>
+          <w:szCs w:val="24"/>
+          <w:lang w:val="es-ES"/>
+        </w:rPr>
+        <w:t xml:space="preserve"> mejorar la eficiencia ya que evita hacer un algoritmo aparte que recorra el arreglo buscando estos valores.</w:t>
       </w:r>
     </w:p>
     <w:sectPr>
       <w:pgSz w:w="12240" w:h="15840"/>
-      <w:pgMar w:top="1417" w:right="1701" w:bottom="1417" w:left="1701" w:header="708" w:footer="708" w:gutter="0"/>
+      <w:pgMar w:top="1440" w:right="1440" w:bottom="1440" w:left="1440" w:header="708" w:footer="708" w:gutter="0"/>
       <w:cols w:space="708"/>
       <w:docGrid w:linePitch="360"/>
     </w:sectPr>

</xml_diff>

<commit_message>
Consideraciones y alternativa sobre calculo de la frecuencia, analisis deteccion tipo de señal
</commit_message>
<xml_diff>
--- a/informe_desafio1.docx
+++ b/informe_desafio1.docx
@@ -925,7 +925,25 @@
           <w:szCs w:val="24"/>
           <w:lang w:val="es-ES"/>
         </w:rPr>
-        <w:t xml:space="preserve">Una consideración importante es que </w:t>
+        <w:t xml:space="preserve">Una consideración importante es </w:t>
+      </w:r>
+      <w:r>
+        <w:rPr>
+          <w:rFonts w:ascii="Times New Roman" w:hAnsi="Times New Roman" w:cs="Times New Roman"/>
+          <w:sz w:val="24"/>
+          <w:szCs w:val="24"/>
+          <w:lang w:val="es-ES"/>
+        </w:rPr>
+        <w:t>que,</w:t>
+      </w:r>
+      <w:r>
+        <w:rPr>
+          <w:rFonts w:ascii="Times New Roman" w:hAnsi="Times New Roman" w:cs="Times New Roman"/>
+          <w:sz w:val="24"/>
+          <w:szCs w:val="24"/>
+          <w:lang w:val="es-ES"/>
+        </w:rPr>
+        <w:t xml:space="preserve"> </w:t>
       </w:r>
       <w:r>
         <w:rPr>
@@ -1025,6 +1043,673 @@
           <w:lang w:val="es-ES"/>
         </w:rPr>
         <w:t xml:space="preserve"> mejorar la eficiencia ya que evita hacer un algoritmo aparte que recorra el arreglo buscando estos valores.</w:t>
+      </w:r>
+    </w:p>
+    <w:p>
+      <w:pPr>
+        <w:spacing w:line="360" w:lineRule="auto"/>
+        <w:jc w:val="both"/>
+        <w:rPr>
+          <w:rFonts w:ascii="Times New Roman" w:hAnsi="Times New Roman" w:cs="Times New Roman"/>
+          <w:sz w:val="24"/>
+          <w:szCs w:val="24"/>
+          <w:lang w:val="es-ES"/>
+        </w:rPr>
+      </w:pPr>
+      <w:r>
+        <w:rPr>
+          <w:rFonts w:ascii="Times New Roman" w:hAnsi="Times New Roman" w:cs="Times New Roman"/>
+          <w:sz w:val="24"/>
+          <w:szCs w:val="24"/>
+          <w:lang w:val="es-ES"/>
+        </w:rPr>
+        <w:t>Surge otra alternativa de solución para el calculo de la frecuencia</w:t>
+      </w:r>
+      <w:r>
+        <w:rPr>
+          <w:rFonts w:ascii="Times New Roman" w:hAnsi="Times New Roman" w:cs="Times New Roman"/>
+          <w:sz w:val="24"/>
+          <w:szCs w:val="24"/>
+          <w:lang w:val="es-ES"/>
+        </w:rPr>
+        <w:t xml:space="preserve"> a través de la función propia de </w:t>
+      </w:r>
+      <w:r>
+        <w:rPr>
+          <w:rFonts w:ascii="Times New Roman" w:hAnsi="Times New Roman" w:cs="Times New Roman"/>
+          <w:sz w:val="24"/>
+          <w:szCs w:val="24"/>
+          <w:lang w:val="es-ES"/>
+        </w:rPr>
+        <w:t>Arduino</w:t>
+      </w:r>
+      <w:r>
+        <w:rPr>
+          <w:rFonts w:ascii="Times New Roman" w:hAnsi="Times New Roman" w:cs="Times New Roman"/>
+          <w:sz w:val="24"/>
+          <w:szCs w:val="24"/>
+          <w:lang w:val="es-ES"/>
+        </w:rPr>
+        <w:t xml:space="preserve"> </w:t>
+      </w:r>
+      <w:r>
+        <w:rPr>
+          <w:rFonts w:ascii="Times New Roman" w:hAnsi="Times New Roman" w:cs="Times New Roman"/>
+          <w:sz w:val="24"/>
+          <w:szCs w:val="24"/>
+          <w:lang w:val="es-ES"/>
+        </w:rPr>
+        <w:t>“</w:t>
+      </w:r>
+      <w:r>
+        <w:rPr>
+          <w:rFonts w:ascii="Times New Roman" w:hAnsi="Times New Roman" w:cs="Times New Roman"/>
+          <w:sz w:val="24"/>
+          <w:szCs w:val="24"/>
+          <w:lang w:val="es-ES"/>
+        </w:rPr>
+        <w:t>millis</w:t>
+      </w:r>
+      <w:r>
+        <w:rPr>
+          <w:rFonts w:ascii="Times New Roman" w:hAnsi="Times New Roman" w:cs="Times New Roman"/>
+          <w:sz w:val="24"/>
+          <w:szCs w:val="24"/>
+          <w:lang w:val="es-ES"/>
+        </w:rPr>
+        <w:t>”</w:t>
+      </w:r>
+      <w:r>
+        <w:rPr>
+          <w:rFonts w:ascii="Times New Roman" w:hAnsi="Times New Roman" w:cs="Times New Roman"/>
+          <w:sz w:val="24"/>
+          <w:szCs w:val="24"/>
+          <w:lang w:val="es-ES"/>
+        </w:rPr>
+        <w:t xml:space="preserve">, la cual mide </w:t>
+      </w:r>
+      <w:r>
+        <w:rPr>
+          <w:rFonts w:ascii="Times New Roman" w:hAnsi="Times New Roman" w:cs="Times New Roman"/>
+          <w:sz w:val="24"/>
+          <w:szCs w:val="24"/>
+          <w:lang w:val="es-ES"/>
+        </w:rPr>
+        <w:t>el tiempo en milisegundos desde que comienza la simulación, con esto vamos a poder temporizar cuanto transcurre en</w:t>
+      </w:r>
+      <w:r>
+        <w:rPr>
+          <w:rFonts w:ascii="Times New Roman" w:hAnsi="Times New Roman" w:cs="Times New Roman"/>
+          <w:sz w:val="24"/>
+          <w:szCs w:val="24"/>
+          <w:lang w:val="es-ES"/>
+        </w:rPr>
+        <w:t xml:space="preserve">tre </w:t>
+      </w:r>
+      <w:r>
+        <w:rPr>
+          <w:rFonts w:ascii="Times New Roman" w:hAnsi="Times New Roman" w:cs="Times New Roman"/>
+          <w:sz w:val="24"/>
+          <w:szCs w:val="24"/>
+          <w:lang w:val="es-ES"/>
+        </w:rPr>
+        <w:t>ciclo</w:t>
+      </w:r>
+      <w:r>
+        <w:rPr>
+          <w:rFonts w:ascii="Times New Roman" w:hAnsi="Times New Roman" w:cs="Times New Roman"/>
+          <w:sz w:val="24"/>
+          <w:szCs w:val="24"/>
+          <w:lang w:val="es-ES"/>
+        </w:rPr>
+        <w:t xml:space="preserve"> y </w:t>
+      </w:r>
+      <w:r>
+        <w:rPr>
+          <w:rFonts w:ascii="Times New Roman" w:hAnsi="Times New Roman" w:cs="Times New Roman"/>
+          <w:sz w:val="24"/>
+          <w:szCs w:val="24"/>
+          <w:lang w:val="es-ES"/>
+        </w:rPr>
+        <w:t>ciclo</w:t>
+      </w:r>
+      <w:r>
+        <w:rPr>
+          <w:rFonts w:ascii="Times New Roman" w:hAnsi="Times New Roman" w:cs="Times New Roman"/>
+          <w:sz w:val="24"/>
+          <w:szCs w:val="24"/>
+          <w:lang w:val="es-ES"/>
+        </w:rPr>
+        <w:t xml:space="preserve"> para obtener el periodo</w:t>
+      </w:r>
+      <w:r>
+        <w:rPr>
+          <w:rFonts w:ascii="Times New Roman" w:hAnsi="Times New Roman" w:cs="Times New Roman"/>
+          <w:sz w:val="24"/>
+          <w:szCs w:val="24"/>
+          <w:lang w:val="es-ES"/>
+        </w:rPr>
+        <w:t xml:space="preserve">. </w:t>
+      </w:r>
+      <w:r>
+        <w:rPr>
+          <w:rFonts w:ascii="Times New Roman" w:hAnsi="Times New Roman" w:cs="Times New Roman"/>
+          <w:sz w:val="24"/>
+          <w:szCs w:val="24"/>
+          <w:lang w:val="es-ES"/>
+        </w:rPr>
+        <w:t xml:space="preserve">Aparece una dificultad </w:t>
+      </w:r>
+      <w:r>
+        <w:rPr>
+          <w:rFonts w:ascii="Times New Roman" w:hAnsi="Times New Roman" w:cs="Times New Roman"/>
+          <w:sz w:val="24"/>
+          <w:szCs w:val="24"/>
+          <w:lang w:val="es-ES"/>
+        </w:rPr>
+        <w:t>y es que todos los parámetros de</w:t>
+      </w:r>
+      <w:r>
+        <w:rPr>
+          <w:rFonts w:ascii="Times New Roman" w:hAnsi="Times New Roman" w:cs="Times New Roman"/>
+          <w:sz w:val="24"/>
+          <w:szCs w:val="24"/>
+          <w:lang w:val="es-ES"/>
+        </w:rPr>
+        <w:t>l generador de señales van a poder cambiar y por ello</w:t>
+      </w:r>
+      <w:r>
+        <w:rPr>
+          <w:rFonts w:ascii="Times New Roman" w:hAnsi="Times New Roman" w:cs="Times New Roman"/>
+          <w:sz w:val="24"/>
+          <w:szCs w:val="24"/>
+          <w:lang w:val="es-ES"/>
+        </w:rPr>
+        <w:t xml:space="preserve"> si tomamos como punto de referencia los puntos </w:t>
+      </w:r>
+      <w:r>
+        <w:rPr>
+          <w:rFonts w:ascii="Times New Roman" w:hAnsi="Times New Roman" w:cs="Times New Roman"/>
+          <w:sz w:val="24"/>
+          <w:szCs w:val="24"/>
+          <w:lang w:val="es-ES"/>
+        </w:rPr>
+        <w:t xml:space="preserve">máximos de la función para </w:t>
+      </w:r>
+      <w:r>
+        <w:rPr>
+          <w:rFonts w:ascii="Times New Roman" w:hAnsi="Times New Roman" w:cs="Times New Roman"/>
+          <w:sz w:val="24"/>
+          <w:szCs w:val="24"/>
+          <w:lang w:val="es-ES"/>
+        </w:rPr>
+        <w:t xml:space="preserve">calcular la frecuencia </w:t>
+      </w:r>
+      <w:r>
+        <w:rPr>
+          <w:rFonts w:ascii="Times New Roman" w:hAnsi="Times New Roman" w:cs="Times New Roman"/>
+          <w:sz w:val="24"/>
+          <w:szCs w:val="24"/>
+          <w:lang w:val="es-ES"/>
+        </w:rPr>
+        <w:t>va a presentar problemas cuando</w:t>
+      </w:r>
+      <w:r>
+        <w:rPr>
+          <w:rFonts w:ascii="Times New Roman" w:hAnsi="Times New Roman" w:cs="Times New Roman"/>
+          <w:sz w:val="24"/>
+          <w:szCs w:val="24"/>
+          <w:lang w:val="es-ES"/>
+        </w:rPr>
+        <w:t xml:space="preserve"> cambie la amplitud durante la recolección de datos</w:t>
+      </w:r>
+      <w:r>
+        <w:rPr>
+          <w:rFonts w:ascii="Times New Roman" w:hAnsi="Times New Roman" w:cs="Times New Roman"/>
+          <w:sz w:val="24"/>
+          <w:szCs w:val="24"/>
+          <w:lang w:val="es-ES"/>
+        </w:rPr>
+        <w:t>, lo mismo ocurriría si se</w:t>
+      </w:r>
+      <w:r>
+        <w:rPr>
+          <w:rFonts w:ascii="Times New Roman" w:hAnsi="Times New Roman" w:cs="Times New Roman"/>
+          <w:sz w:val="24"/>
+          <w:szCs w:val="24"/>
+          <w:lang w:val="es-ES"/>
+        </w:rPr>
+        <w:t xml:space="preserve"> toma como punto de referencia </w:t>
+      </w:r>
+      <w:r>
+        <w:rPr>
+          <w:rFonts w:ascii="Times New Roman" w:hAnsi="Times New Roman" w:cs="Times New Roman"/>
+          <w:sz w:val="24"/>
+          <w:szCs w:val="24"/>
+          <w:lang w:val="es-ES"/>
+        </w:rPr>
+        <w:t xml:space="preserve">el valor de la amplitud donde la función </w:t>
+      </w:r>
+      <w:r>
+        <w:rPr>
+          <w:rFonts w:ascii="Times New Roman" w:hAnsi="Times New Roman" w:cs="Times New Roman"/>
+          <w:sz w:val="24"/>
+          <w:szCs w:val="24"/>
+          <w:lang w:val="es-ES"/>
+        </w:rPr>
+        <w:t xml:space="preserve">corta y se cambia el parámetro del desfase </w:t>
+      </w:r>
+      <w:r>
+        <w:rPr>
+          <w:rFonts w:ascii="Times New Roman" w:hAnsi="Times New Roman" w:cs="Times New Roman"/>
+          <w:sz w:val="24"/>
+          <w:szCs w:val="24"/>
+          <w:lang w:val="es-ES"/>
+        </w:rPr>
+        <w:t>de CC</w:t>
+      </w:r>
+      <w:r>
+        <w:rPr>
+          <w:rFonts w:ascii="Times New Roman" w:hAnsi="Times New Roman" w:cs="Times New Roman"/>
+          <w:sz w:val="24"/>
+          <w:szCs w:val="24"/>
+          <w:lang w:val="es-ES"/>
+        </w:rPr>
+        <w:t xml:space="preserve">. Si ambos </w:t>
+      </w:r>
+      <w:r>
+        <w:rPr>
+          <w:rFonts w:ascii="Times New Roman" w:hAnsi="Times New Roman" w:cs="Times New Roman"/>
+          <w:sz w:val="24"/>
+          <w:szCs w:val="24"/>
+          <w:lang w:val="es-ES"/>
+        </w:rPr>
+        <w:t>parámetros</w:t>
+      </w:r>
+      <w:r>
+        <w:rPr>
+          <w:rFonts w:ascii="Times New Roman" w:hAnsi="Times New Roman" w:cs="Times New Roman"/>
+          <w:sz w:val="24"/>
+          <w:szCs w:val="24"/>
+          <w:lang w:val="es-ES"/>
+        </w:rPr>
+        <w:t xml:space="preserve"> </w:t>
+      </w:r>
+      <w:r>
+        <w:rPr>
+          <w:rFonts w:ascii="Times New Roman" w:hAnsi="Times New Roman" w:cs="Times New Roman"/>
+          <w:sz w:val="24"/>
+          <w:szCs w:val="24"/>
+          <w:lang w:val="es-ES"/>
+        </w:rPr>
+        <w:t>varían</w:t>
+      </w:r>
+      <w:r>
+        <w:rPr>
+          <w:rFonts w:ascii="Times New Roman" w:hAnsi="Times New Roman" w:cs="Times New Roman"/>
+          <w:sz w:val="24"/>
+          <w:szCs w:val="24"/>
+          <w:lang w:val="es-ES"/>
+        </w:rPr>
+        <w:t xml:space="preserve"> durante la </w:t>
+      </w:r>
+      <w:r>
+        <w:rPr>
+          <w:rFonts w:ascii="Times New Roman" w:hAnsi="Times New Roman" w:cs="Times New Roman"/>
+          <w:sz w:val="24"/>
+          <w:szCs w:val="24"/>
+          <w:lang w:val="es-ES"/>
+        </w:rPr>
+        <w:t xml:space="preserve">recolección de datos lo mas probable es que se produjera una señal desconocida, donde </w:t>
+      </w:r>
+      <w:r>
+        <w:rPr>
+          <w:rFonts w:ascii="Times New Roman" w:hAnsi="Times New Roman" w:cs="Times New Roman"/>
+          <w:sz w:val="24"/>
+          <w:szCs w:val="24"/>
+          <w:lang w:val="es-ES"/>
+        </w:rPr>
+        <w:t xml:space="preserve">va a ser complejo </w:t>
+      </w:r>
+      <w:r>
+        <w:rPr>
+          <w:rFonts w:ascii="Times New Roman" w:hAnsi="Times New Roman" w:cs="Times New Roman"/>
+          <w:sz w:val="24"/>
+          <w:szCs w:val="24"/>
+          <w:lang w:val="es-ES"/>
+        </w:rPr>
+        <w:lastRenderedPageBreak/>
+        <w:t xml:space="preserve">encontrar la frecuencia </w:t>
+      </w:r>
+      <w:r>
+        <w:rPr>
+          <w:rFonts w:ascii="Times New Roman" w:hAnsi="Times New Roman" w:cs="Times New Roman"/>
+          <w:sz w:val="24"/>
+          <w:szCs w:val="24"/>
+          <w:lang w:val="es-ES"/>
+        </w:rPr>
+        <w:t>dado a su falta de periodicidad</w:t>
+      </w:r>
+      <w:r>
+        <w:rPr>
+          <w:rFonts w:ascii="Times New Roman" w:hAnsi="Times New Roman" w:cs="Times New Roman"/>
+          <w:sz w:val="24"/>
+          <w:szCs w:val="24"/>
+          <w:lang w:val="es-ES"/>
+        </w:rPr>
+        <w:t xml:space="preserve"> y como para calcular la frecuencia se necesita determinar cuanto tiempo transcurre en un periodo</w:t>
+      </w:r>
+      <w:r>
+        <w:rPr>
+          <w:rFonts w:ascii="Times New Roman" w:hAnsi="Times New Roman" w:cs="Times New Roman"/>
+          <w:sz w:val="24"/>
+          <w:szCs w:val="24"/>
+          <w:lang w:val="es-ES"/>
+        </w:rPr>
+        <w:t xml:space="preserve"> </w:t>
+      </w:r>
+      <w:r>
+        <w:rPr>
+          <w:rFonts w:ascii="Times New Roman" w:hAnsi="Times New Roman" w:cs="Times New Roman"/>
+          <w:sz w:val="24"/>
+          <w:szCs w:val="24"/>
+          <w:lang w:val="es-ES"/>
+        </w:rPr>
+        <w:t>provisionalmente</w:t>
+      </w:r>
+      <w:r>
+        <w:rPr>
+          <w:rFonts w:ascii="Times New Roman" w:hAnsi="Times New Roman" w:cs="Times New Roman"/>
+          <w:sz w:val="24"/>
+          <w:szCs w:val="24"/>
+          <w:lang w:val="es-ES"/>
+        </w:rPr>
+        <w:t xml:space="preserve"> se va a determinar que el desfase de CC se va a mantener constante durante la adquisición de datos</w:t>
+      </w:r>
+      <w:r>
+        <w:rPr>
+          <w:rFonts w:ascii="Times New Roman" w:hAnsi="Times New Roman" w:cs="Times New Roman"/>
+          <w:sz w:val="24"/>
+          <w:szCs w:val="24"/>
+          <w:lang w:val="es-ES"/>
+        </w:rPr>
+        <w:t>, este se va a poder cambiar antes de activar el pulsador</w:t>
+      </w:r>
+      <w:r>
+        <w:rPr>
+          <w:rFonts w:ascii="Times New Roman" w:hAnsi="Times New Roman" w:cs="Times New Roman"/>
+          <w:sz w:val="24"/>
+          <w:szCs w:val="24"/>
+          <w:lang w:val="es-ES"/>
+        </w:rPr>
+        <w:t>, pero durante se va a mantener constante.</w:t>
+      </w:r>
+      <w:r>
+        <w:rPr>
+          <w:rFonts w:ascii="Times New Roman" w:hAnsi="Times New Roman" w:cs="Times New Roman"/>
+          <w:sz w:val="24"/>
+          <w:szCs w:val="24"/>
+          <w:lang w:val="es-ES"/>
+        </w:rPr>
+        <w:t xml:space="preserve"> Con este cambio también va a ser necesario calcular esto para saber en base a que </w:t>
+      </w:r>
+      <w:r>
+        <w:rPr>
+          <w:rFonts w:ascii="Times New Roman" w:hAnsi="Times New Roman" w:cs="Times New Roman"/>
+          <w:sz w:val="24"/>
+          <w:szCs w:val="24"/>
+          <w:lang w:val="es-ES"/>
+        </w:rPr>
+        <w:t>valor de la amplitud</w:t>
+      </w:r>
+      <w:r>
+        <w:rPr>
+          <w:rFonts w:ascii="Times New Roman" w:hAnsi="Times New Roman" w:cs="Times New Roman"/>
+          <w:sz w:val="24"/>
+          <w:szCs w:val="24"/>
+          <w:lang w:val="es-ES"/>
+        </w:rPr>
+        <w:t xml:space="preserve"> </w:t>
+      </w:r>
+      <w:r>
+        <w:rPr>
+          <w:rFonts w:ascii="Times New Roman" w:hAnsi="Times New Roman" w:cs="Times New Roman"/>
+          <w:sz w:val="24"/>
+          <w:szCs w:val="24"/>
+          <w:lang w:val="es-ES"/>
+        </w:rPr>
+        <w:t xml:space="preserve">se </w:t>
+      </w:r>
+      <w:r>
+        <w:rPr>
+          <w:rFonts w:ascii="Times New Roman" w:hAnsi="Times New Roman" w:cs="Times New Roman"/>
+          <w:sz w:val="24"/>
+          <w:szCs w:val="24"/>
+          <w:lang w:val="es-ES"/>
+        </w:rPr>
+        <w:t>va a calcular el periodo.</w:t>
+      </w:r>
+    </w:p>
+    <w:p>
+      <w:pPr>
+        <w:spacing w:line="360" w:lineRule="auto"/>
+        <w:jc w:val="both"/>
+        <w:rPr>
+          <w:rFonts w:ascii="Times New Roman" w:hAnsi="Times New Roman" w:cs="Times New Roman"/>
+          <w:sz w:val="24"/>
+          <w:szCs w:val="24"/>
+          <w:lang w:val="es-ES"/>
+        </w:rPr>
+      </w:pPr>
+      <w:r>
+        <w:rPr>
+          <w:rFonts w:ascii="Times New Roman" w:hAnsi="Times New Roman" w:cs="Times New Roman"/>
+          <w:sz w:val="24"/>
+          <w:szCs w:val="24"/>
+          <w:lang w:val="es-ES"/>
+        </w:rPr>
+        <w:t>Se descubre que la función serial.begin</w:t>
+      </w:r>
+      <w:r>
+        <w:rPr>
+          <w:rFonts w:ascii="Times New Roman" w:hAnsi="Times New Roman" w:cs="Times New Roman"/>
+          <w:sz w:val="24"/>
+          <w:szCs w:val="24"/>
+          <w:lang w:val="es-ES"/>
+        </w:rPr>
+        <w:t>()</w:t>
+      </w:r>
+      <w:r>
+        <w:rPr>
+          <w:rFonts w:ascii="Times New Roman" w:hAnsi="Times New Roman" w:cs="Times New Roman"/>
+          <w:sz w:val="24"/>
+          <w:szCs w:val="24"/>
+          <w:lang w:val="es-ES"/>
+        </w:rPr>
+        <w:t xml:space="preserve"> </w:t>
+      </w:r>
+      <w:r>
+        <w:rPr>
+          <w:rFonts w:ascii="Times New Roman" w:hAnsi="Times New Roman" w:cs="Times New Roman"/>
+          <w:sz w:val="24"/>
+          <w:szCs w:val="24"/>
+          <w:lang w:val="es-ES"/>
+        </w:rPr>
+        <w:t>dependiendo del número que tenga en su argumento</w:t>
+      </w:r>
+      <w:r>
+        <w:rPr>
+          <w:rFonts w:ascii="Times New Roman" w:hAnsi="Times New Roman" w:cs="Times New Roman"/>
+          <w:sz w:val="24"/>
+          <w:szCs w:val="24"/>
+          <w:lang w:val="es-ES"/>
+        </w:rPr>
+        <w:t xml:space="preserve"> va a aumentar o disminu</w:t>
+      </w:r>
+      <w:r>
+        <w:rPr>
+          <w:rFonts w:ascii="Times New Roman" w:hAnsi="Times New Roman" w:cs="Times New Roman"/>
+          <w:sz w:val="24"/>
+          <w:szCs w:val="24"/>
+          <w:lang w:val="es-ES"/>
+        </w:rPr>
+        <w:t>ir la cantidad de datos que van a ser transmitidos, por tanto nos interesa tener un numero alto que nos brinde siempre l</w:t>
+      </w:r>
+      <w:r>
+        <w:rPr>
+          <w:rFonts w:ascii="Times New Roman" w:hAnsi="Times New Roman" w:cs="Times New Roman"/>
+          <w:sz w:val="24"/>
+          <w:szCs w:val="24"/>
+          <w:lang w:val="es-ES"/>
+        </w:rPr>
+        <w:t xml:space="preserve">a mayor información posible para calcular </w:t>
+      </w:r>
+      <w:r>
+        <w:rPr>
+          <w:rFonts w:ascii="Times New Roman" w:hAnsi="Times New Roman" w:cs="Times New Roman"/>
+          <w:sz w:val="24"/>
+          <w:szCs w:val="24"/>
+          <w:lang w:val="es-ES"/>
+        </w:rPr>
+        <w:t>la amplitud y la frecuencia</w:t>
+      </w:r>
+      <w:r>
+        <w:rPr>
+          <w:rFonts w:ascii="Times New Roman" w:hAnsi="Times New Roman" w:cs="Times New Roman"/>
+          <w:sz w:val="24"/>
+          <w:szCs w:val="24"/>
+          <w:lang w:val="es-ES"/>
+        </w:rPr>
+        <w:t xml:space="preserve"> con mayor </w:t>
+      </w:r>
+      <w:r>
+        <w:rPr>
+          <w:rFonts w:ascii="Times New Roman" w:hAnsi="Times New Roman" w:cs="Times New Roman"/>
+          <w:sz w:val="24"/>
+          <w:szCs w:val="24"/>
+          <w:lang w:val="es-ES"/>
+        </w:rPr>
+        <w:t>exactitud</w:t>
+      </w:r>
+      <w:r>
+        <w:rPr>
+          <w:rFonts w:ascii="Times New Roman" w:hAnsi="Times New Roman" w:cs="Times New Roman"/>
+          <w:sz w:val="24"/>
+          <w:szCs w:val="24"/>
+          <w:lang w:val="es-ES"/>
+        </w:rPr>
+        <w:t>, además que también va a ser útil para determinar el tipo de señal.</w:t>
+      </w:r>
+    </w:p>
+    <w:p>
+      <w:pPr>
+        <w:spacing w:line="360" w:lineRule="auto"/>
+        <w:jc w:val="both"/>
+        <w:rPr>
+          <w:rFonts w:ascii="Times New Roman" w:hAnsi="Times New Roman" w:cs="Times New Roman"/>
+          <w:sz w:val="24"/>
+          <w:szCs w:val="24"/>
+          <w:lang w:val="es-ES"/>
+        </w:rPr>
+      </w:pPr>
+      <w:r>
+        <w:rPr>
+          <w:rFonts w:ascii="Times New Roman" w:hAnsi="Times New Roman" w:cs="Times New Roman"/>
+          <w:sz w:val="24"/>
+          <w:szCs w:val="24"/>
+          <w:lang w:val="es-ES"/>
+        </w:rPr>
+        <w:t>Para determinar el</w:t>
+      </w:r>
+      <w:r>
+        <w:rPr>
+          <w:rFonts w:ascii="Times New Roman" w:hAnsi="Times New Roman" w:cs="Times New Roman"/>
+          <w:sz w:val="24"/>
+          <w:szCs w:val="24"/>
+          <w:lang w:val="es-ES"/>
+        </w:rPr>
+        <w:t xml:space="preserve"> tipo de señal se plantea como </w:t>
+      </w:r>
+      <w:r>
+        <w:rPr>
+          <w:rFonts w:ascii="Times New Roman" w:hAnsi="Times New Roman" w:cs="Times New Roman"/>
+          <w:sz w:val="24"/>
+          <w:szCs w:val="24"/>
+          <w:lang w:val="es-ES"/>
+        </w:rPr>
+        <w:t xml:space="preserve">solución comparar las diferencias entre las amplitudes del arreglo, si los cambios son muy bruscos va a ser una señal cuadrada, esto debido a que </w:t>
+      </w:r>
+      <w:r>
+        <w:rPr>
+          <w:rFonts w:ascii="Times New Roman" w:hAnsi="Times New Roman" w:cs="Times New Roman"/>
+          <w:sz w:val="24"/>
+          <w:szCs w:val="24"/>
+          <w:lang w:val="es-ES"/>
+        </w:rPr>
+        <w:t xml:space="preserve">este tipo de señal solamente tiene 2 valores; si los cambios son </w:t>
+      </w:r>
+      <w:r>
+        <w:rPr>
+          <w:rFonts w:ascii="Times New Roman" w:hAnsi="Times New Roman" w:cs="Times New Roman"/>
+          <w:sz w:val="24"/>
+          <w:szCs w:val="24"/>
+          <w:lang w:val="es-ES"/>
+        </w:rPr>
+        <w:t xml:space="preserve">constantes entre cada valor </w:t>
+      </w:r>
+      <w:r>
+        <w:rPr>
+          <w:rFonts w:ascii="Times New Roman" w:hAnsi="Times New Roman" w:cs="Times New Roman"/>
+          <w:sz w:val="24"/>
+          <w:szCs w:val="24"/>
+          <w:lang w:val="es-ES"/>
+        </w:rPr>
+        <w:t xml:space="preserve">va a ser una señal triangular </w:t>
+      </w:r>
+      <w:r>
+        <w:rPr>
+          <w:rFonts w:ascii="Times New Roman" w:hAnsi="Times New Roman" w:cs="Times New Roman"/>
+          <w:sz w:val="24"/>
+          <w:szCs w:val="24"/>
+          <w:lang w:val="es-ES"/>
+        </w:rPr>
+        <w:t xml:space="preserve">y si los cambios se determinan como </w:t>
+      </w:r>
+      <w:r>
+        <w:rPr>
+          <w:rFonts w:ascii="Times New Roman" w:hAnsi="Times New Roman" w:cs="Times New Roman"/>
+          <w:sz w:val="24"/>
+          <w:szCs w:val="24"/>
+          <w:lang w:val="es-ES"/>
+        </w:rPr>
+        <w:t>“suaves”</w:t>
+      </w:r>
+      <w:r>
+        <w:rPr>
+          <w:rFonts w:ascii="Times New Roman" w:hAnsi="Times New Roman" w:cs="Times New Roman"/>
+          <w:sz w:val="24"/>
+          <w:szCs w:val="24"/>
+          <w:lang w:val="es-ES"/>
+        </w:rPr>
+        <w:t xml:space="preserve"> </w:t>
+      </w:r>
+      <w:r>
+        <w:rPr>
+          <w:rFonts w:ascii="Times New Roman" w:hAnsi="Times New Roman" w:cs="Times New Roman"/>
+          <w:sz w:val="24"/>
+          <w:szCs w:val="24"/>
+          <w:lang w:val="es-ES"/>
+        </w:rPr>
+        <w:t xml:space="preserve"> va a ser una señal senoidal, si la diferencia entres los valores de amplitud no entra en ninguna de las opciones anteriores va a ser una señal desconocida</w:t>
+      </w:r>
+      <w:r>
+        <w:rPr>
+          <w:rFonts w:ascii="Times New Roman" w:hAnsi="Times New Roman" w:cs="Times New Roman"/>
+          <w:sz w:val="24"/>
+          <w:szCs w:val="24"/>
+          <w:lang w:val="es-ES"/>
+        </w:rPr>
+        <w:t>.</w:t>
       </w:r>
     </w:p>
     <w:sectPr>

</xml_diff>